<commit_message>
Casos de uso principais
</commit_message>
<xml_diff>
--- a/Project1/report/relatório.docx
+++ b/Project1/report/relatório.docx
@@ -2153,16 +2153,7 @@
           <w:bCs/>
           <w:color w:val="000000"/>
         </w:rPr>
-        <w:t xml:space="preserve">: </w:t>
-      </w:r>
-      <w:bookmarkStart w:id="0" w:name="_GoBack"/>
-      <w:bookmarkEnd w:id="0"/>
-      <w:r>
-        <w:rPr>
-          <w:bCs/>
-          <w:color w:val="000000"/>
-        </w:rPr>
-        <w:t>Configura o alarme.</w:t>
+        <w:t>: Configura o alarme.</w:t>
       </w:r>
     </w:p>
     <w:p>
@@ -2202,15 +2193,250 @@
         <w:spacing w:line="276" w:lineRule="auto"/>
         <w:jc w:val="both"/>
         <w:rPr>
-          <w:bCs/>
-          <w:color w:val="000000"/>
-        </w:rPr>
-      </w:pPr>
-      <w:r>
-        <w:rPr>
-          <w:bCs/>
-          <w:color w:val="000000"/>
-        </w:rPr>
+          <w:b/>
+          <w:bCs/>
+          <w:color w:val="000000"/>
+          <w:sz w:val="32"/>
+        </w:rPr>
+      </w:pPr>
+      <w:r>
+        <w:rPr>
+          <w:b/>
+          <w:bCs/>
+          <w:color w:val="000000"/>
+          <w:sz w:val="32"/>
+        </w:rPr>
+        <w:t>Casos de uso principais</w:t>
+      </w:r>
+    </w:p>
+    <w:p>
+      <w:pPr>
+        <w:spacing w:line="276" w:lineRule="auto"/>
+        <w:jc w:val="both"/>
+        <w:rPr>
+          <w:bCs/>
+          <w:color w:val="000000"/>
+        </w:rPr>
+      </w:pPr>
+      <w:r>
+        <w:rPr>
+          <w:bCs/>
+          <w:color w:val="000000"/>
+        </w:rPr>
+        <w:tab/>
+        <w:t>Os casos de uso desta aplicação são a interface em que se escolhe o ficheiro e a porta série a usar e  a transferência desse ficheiro.</w:t>
+      </w:r>
+    </w:p>
+    <w:p>
+      <w:pPr>
+        <w:spacing w:line="276" w:lineRule="auto"/>
+        <w:jc w:val="both"/>
+        <w:rPr>
+          <w:bCs/>
+          <w:color w:val="000000"/>
+        </w:rPr>
+      </w:pPr>
+      <w:r>
+        <w:rPr>
+          <w:bCs/>
+          <w:color w:val="000000"/>
+        </w:rPr>
+        <w:tab/>
+        <w:t>Na interface o utilizador dá inicio à aplicação com os argumentos porta série e ficheiro a ser enviado. No caso do receptor apenas é necessária a porta série.</w:t>
+      </w:r>
+    </w:p>
+    <w:p>
+      <w:pPr>
+        <w:spacing w:line="276" w:lineRule="auto"/>
+        <w:jc w:val="both"/>
+        <w:rPr>
+          <w:bCs/>
+          <w:color w:val="000000"/>
+        </w:rPr>
+      </w:pPr>
+      <w:r>
+        <w:rPr>
+          <w:bCs/>
+          <w:color w:val="000000"/>
+        </w:rPr>
+        <w:tab/>
+        <w:t>A transferência do ficheiro ocorre na seguinte sequência:</w:t>
+      </w:r>
+    </w:p>
+    <w:p>
+      <w:pPr>
+        <w:pStyle w:val="ListParagraph"/>
+        <w:numPr>
+          <w:ilvl w:val="0"/>
+          <w:numId w:val="14"/>
+        </w:numPr>
+        <w:spacing w:line="276" w:lineRule="auto"/>
+        <w:jc w:val="both"/>
+        <w:rPr>
+          <w:bCs/>
+          <w:color w:val="000000"/>
+        </w:rPr>
+      </w:pPr>
+      <w:r>
+        <w:rPr>
+          <w:bCs/>
+          <w:color w:val="000000"/>
+        </w:rPr>
+        <w:t xml:space="preserve">Configuração da ligação usando o ficheiro </w:t>
+      </w:r>
+      <w:r>
+        <w:rPr>
+          <w:b/>
+          <w:bCs/>
+          <w:color w:val="000000"/>
+        </w:rPr>
+        <w:t>settings.txt</w:t>
+      </w:r>
+    </w:p>
+    <w:p>
+      <w:pPr>
+        <w:pStyle w:val="ListParagraph"/>
+        <w:numPr>
+          <w:ilvl w:val="0"/>
+          <w:numId w:val="14"/>
+        </w:numPr>
+        <w:spacing w:line="276" w:lineRule="auto"/>
+        <w:jc w:val="both"/>
+        <w:rPr>
+          <w:bCs/>
+          <w:color w:val="000000"/>
+        </w:rPr>
+      </w:pPr>
+      <w:r>
+        <w:rPr>
+          <w:bCs/>
+          <w:color w:val="000000"/>
+        </w:rPr>
+        <w:t>Rece</w:t>
+      </w:r>
+      <w:r>
+        <w:rPr>
+          <w:bCs/>
+          <w:color w:val="000000"/>
+        </w:rPr>
+        <w:t>tor inicia-se com número da porta e fica à espera</w:t>
+      </w:r>
+    </w:p>
+    <w:p>
+      <w:pPr>
+        <w:pStyle w:val="ListParagraph"/>
+        <w:numPr>
+          <w:ilvl w:val="0"/>
+          <w:numId w:val="14"/>
+        </w:numPr>
+        <w:spacing w:line="276" w:lineRule="auto"/>
+        <w:jc w:val="both"/>
+        <w:rPr>
+          <w:bCs/>
+          <w:color w:val="000000"/>
+        </w:rPr>
+      </w:pPr>
+      <w:r>
+        <w:rPr>
+          <w:bCs/>
+          <w:color w:val="000000"/>
+        </w:rPr>
+        <w:t>Transmissor estabelece a ligação com o receptor</w:t>
+      </w:r>
+    </w:p>
+    <w:p>
+      <w:pPr>
+        <w:pStyle w:val="ListParagraph"/>
+        <w:numPr>
+          <w:ilvl w:val="0"/>
+          <w:numId w:val="14"/>
+        </w:numPr>
+        <w:spacing w:line="276" w:lineRule="auto"/>
+        <w:jc w:val="both"/>
+        <w:rPr>
+          <w:bCs/>
+          <w:color w:val="000000"/>
+        </w:rPr>
+      </w:pPr>
+      <w:r>
+        <w:rPr>
+          <w:bCs/>
+          <w:color w:val="000000"/>
+        </w:rPr>
+        <w:t>Transmissor envia os dados</w:t>
+      </w:r>
+    </w:p>
+    <w:p>
+      <w:pPr>
+        <w:pStyle w:val="ListParagraph"/>
+        <w:numPr>
+          <w:ilvl w:val="0"/>
+          <w:numId w:val="14"/>
+        </w:numPr>
+        <w:spacing w:line="276" w:lineRule="auto"/>
+        <w:jc w:val="both"/>
+        <w:rPr>
+          <w:bCs/>
+          <w:color w:val="000000"/>
+        </w:rPr>
+      </w:pPr>
+      <w:r>
+        <w:rPr>
+          <w:bCs/>
+          <w:color w:val="000000"/>
+        </w:rPr>
+        <w:t>Recetor recebe os dados e guarda num ficheiro</w:t>
+      </w:r>
+    </w:p>
+    <w:p>
+      <w:pPr>
+        <w:pStyle w:val="ListParagraph"/>
+        <w:numPr>
+          <w:ilvl w:val="0"/>
+          <w:numId w:val="14"/>
+        </w:numPr>
+        <w:spacing w:line="276" w:lineRule="auto"/>
+        <w:jc w:val="both"/>
+        <w:rPr>
+          <w:bCs/>
+          <w:color w:val="000000"/>
+        </w:rPr>
+      </w:pPr>
+      <w:r>
+        <w:rPr>
+          <w:bCs/>
+          <w:color w:val="000000"/>
+        </w:rPr>
+        <w:t>Ligação é terminada</w:t>
+      </w:r>
+      <w:bookmarkStart w:id="0" w:name="_GoBack"/>
+      <w:bookmarkEnd w:id="0"/>
+    </w:p>
+    <w:p>
+      <w:pPr>
+        <w:spacing w:line="276" w:lineRule="auto"/>
+        <w:jc w:val="both"/>
+        <w:rPr>
+          <w:bCs/>
+          <w:color w:val="000000"/>
+        </w:rPr>
+      </w:pPr>
+    </w:p>
+    <w:p>
+      <w:pPr>
+        <w:spacing w:line="276" w:lineRule="auto"/>
+        <w:jc w:val="both"/>
+        <w:rPr>
+          <w:bCs/>
+          <w:color w:val="000000"/>
+        </w:rPr>
+      </w:pPr>
+      <w:r>
+        <w:rPr>
+          <w:bCs/>
+          <w:color w:val="000000"/>
+        </w:rPr>
+        <w:lastRenderedPageBreak/>
         <w:t>TODO: Esta descriçao detalhada é na parte Protocolo de ligaçao lógica/ Protocolo de aplicação</w:t>
       </w:r>
       <w:r>
@@ -2920,6 +3146,94 @@
     </w:lvl>
   </w:abstractNum>
   <w:abstractNum w:abstractNumId="6">
+    <w:nsid w:val="35054E9D"/>
+    <w:multiLevelType w:val="hybridMultilevel"/>
+    <w:tmpl w:val="0C5A1998"/>
+    <w:lvl w:ilvl="0" w:tplc="0816000F">
+      <w:numFmt w:val="decimal"/>
+      <w:lvlText w:val="%1."/>
+      <w:lvlJc w:val="left"/>
+      <w:pPr>
+        <w:ind w:left="720" w:hanging="360"/>
+      </w:pPr>
+      <w:rPr>
+        <w:rFonts w:hint="default"/>
+      </w:rPr>
+    </w:lvl>
+    <w:lvl w:ilvl="1" w:tplc="08160019" w:tentative="1">
+      <w:start w:val="1"/>
+      <w:numFmt w:val="lowerLetter"/>
+      <w:lvlText w:val="%2."/>
+      <w:lvlJc w:val="left"/>
+      <w:pPr>
+        <w:ind w:left="1440" w:hanging="360"/>
+      </w:pPr>
+    </w:lvl>
+    <w:lvl w:ilvl="2" w:tplc="0816001B" w:tentative="1">
+      <w:start w:val="1"/>
+      <w:numFmt w:val="lowerRoman"/>
+      <w:lvlText w:val="%3."/>
+      <w:lvlJc w:val="right"/>
+      <w:pPr>
+        <w:ind w:left="2160" w:hanging="180"/>
+      </w:pPr>
+    </w:lvl>
+    <w:lvl w:ilvl="3" w:tplc="0816000F" w:tentative="1">
+      <w:start w:val="1"/>
+      <w:numFmt w:val="decimal"/>
+      <w:lvlText w:val="%4."/>
+      <w:lvlJc w:val="left"/>
+      <w:pPr>
+        <w:ind w:left="2880" w:hanging="360"/>
+      </w:pPr>
+    </w:lvl>
+    <w:lvl w:ilvl="4" w:tplc="08160019" w:tentative="1">
+      <w:start w:val="1"/>
+      <w:numFmt w:val="lowerLetter"/>
+      <w:lvlText w:val="%5."/>
+      <w:lvlJc w:val="left"/>
+      <w:pPr>
+        <w:ind w:left="3600" w:hanging="360"/>
+      </w:pPr>
+    </w:lvl>
+    <w:lvl w:ilvl="5" w:tplc="0816001B" w:tentative="1">
+      <w:start w:val="1"/>
+      <w:numFmt w:val="lowerRoman"/>
+      <w:lvlText w:val="%6."/>
+      <w:lvlJc w:val="right"/>
+      <w:pPr>
+        <w:ind w:left="4320" w:hanging="180"/>
+      </w:pPr>
+    </w:lvl>
+    <w:lvl w:ilvl="6" w:tplc="0816000F" w:tentative="1">
+      <w:start w:val="1"/>
+      <w:numFmt w:val="decimal"/>
+      <w:lvlText w:val="%7."/>
+      <w:lvlJc w:val="left"/>
+      <w:pPr>
+        <w:ind w:left="5040" w:hanging="360"/>
+      </w:pPr>
+    </w:lvl>
+    <w:lvl w:ilvl="7" w:tplc="08160019" w:tentative="1">
+      <w:start w:val="1"/>
+      <w:numFmt w:val="lowerLetter"/>
+      <w:lvlText w:val="%8."/>
+      <w:lvlJc w:val="left"/>
+      <w:pPr>
+        <w:ind w:left="5760" w:hanging="360"/>
+      </w:pPr>
+    </w:lvl>
+    <w:lvl w:ilvl="8" w:tplc="0816001B" w:tentative="1">
+      <w:start w:val="1"/>
+      <w:numFmt w:val="lowerRoman"/>
+      <w:lvlText w:val="%9."/>
+      <w:lvlJc w:val="right"/>
+      <w:pPr>
+        <w:ind w:left="6480" w:hanging="180"/>
+      </w:pPr>
+    </w:lvl>
+  </w:abstractNum>
+  <w:abstractNum w:abstractNumId="7">
     <w:nsid w:val="453B2478"/>
     <w:multiLevelType w:val="hybridMultilevel"/>
     <w:tmpl w:val="ED72F18C"/>
@@ -3032,7 +3346,7 @@
       </w:rPr>
     </w:lvl>
   </w:abstractNum>
-  <w:abstractNum w:abstractNumId="7">
+  <w:abstractNum w:abstractNumId="8">
     <w:nsid w:val="54143EB9"/>
     <w:multiLevelType w:val="hybridMultilevel"/>
     <w:tmpl w:val="EBF4A30E"/>
@@ -3145,7 +3459,93 @@
       </w:rPr>
     </w:lvl>
   </w:abstractNum>
-  <w:abstractNum w:abstractNumId="8">
+  <w:abstractNum w:abstractNumId="9">
+    <w:nsid w:val="581852E3"/>
+    <w:multiLevelType w:val="hybridMultilevel"/>
+    <w:tmpl w:val="36F4A7B4"/>
+    <w:lvl w:ilvl="0" w:tplc="0816000F">
+      <w:start w:val="1"/>
+      <w:numFmt w:val="decimal"/>
+      <w:lvlText w:val="%1."/>
+      <w:lvlJc w:val="left"/>
+      <w:pPr>
+        <w:ind w:left="720" w:hanging="360"/>
+      </w:pPr>
+    </w:lvl>
+    <w:lvl w:ilvl="1" w:tplc="08160019" w:tentative="1">
+      <w:start w:val="1"/>
+      <w:numFmt w:val="lowerLetter"/>
+      <w:lvlText w:val="%2."/>
+      <w:lvlJc w:val="left"/>
+      <w:pPr>
+        <w:ind w:left="1440" w:hanging="360"/>
+      </w:pPr>
+    </w:lvl>
+    <w:lvl w:ilvl="2" w:tplc="0816001B" w:tentative="1">
+      <w:start w:val="1"/>
+      <w:numFmt w:val="lowerRoman"/>
+      <w:lvlText w:val="%3."/>
+      <w:lvlJc w:val="right"/>
+      <w:pPr>
+        <w:ind w:left="2160" w:hanging="180"/>
+      </w:pPr>
+    </w:lvl>
+    <w:lvl w:ilvl="3" w:tplc="0816000F" w:tentative="1">
+      <w:start w:val="1"/>
+      <w:numFmt w:val="decimal"/>
+      <w:lvlText w:val="%4."/>
+      <w:lvlJc w:val="left"/>
+      <w:pPr>
+        <w:ind w:left="2880" w:hanging="360"/>
+      </w:pPr>
+    </w:lvl>
+    <w:lvl w:ilvl="4" w:tplc="08160019" w:tentative="1">
+      <w:start w:val="1"/>
+      <w:numFmt w:val="lowerLetter"/>
+      <w:lvlText w:val="%5."/>
+      <w:lvlJc w:val="left"/>
+      <w:pPr>
+        <w:ind w:left="3600" w:hanging="360"/>
+      </w:pPr>
+    </w:lvl>
+    <w:lvl w:ilvl="5" w:tplc="0816001B" w:tentative="1">
+      <w:start w:val="1"/>
+      <w:numFmt w:val="lowerRoman"/>
+      <w:lvlText w:val="%6."/>
+      <w:lvlJc w:val="right"/>
+      <w:pPr>
+        <w:ind w:left="4320" w:hanging="180"/>
+      </w:pPr>
+    </w:lvl>
+    <w:lvl w:ilvl="6" w:tplc="0816000F" w:tentative="1">
+      <w:start w:val="1"/>
+      <w:numFmt w:val="decimal"/>
+      <w:lvlText w:val="%7."/>
+      <w:lvlJc w:val="left"/>
+      <w:pPr>
+        <w:ind w:left="5040" w:hanging="360"/>
+      </w:pPr>
+    </w:lvl>
+    <w:lvl w:ilvl="7" w:tplc="08160019" w:tentative="1">
+      <w:start w:val="1"/>
+      <w:numFmt w:val="lowerLetter"/>
+      <w:lvlText w:val="%8."/>
+      <w:lvlJc w:val="left"/>
+      <w:pPr>
+        <w:ind w:left="5760" w:hanging="360"/>
+      </w:pPr>
+    </w:lvl>
+    <w:lvl w:ilvl="8" w:tplc="0816001B" w:tentative="1">
+      <w:start w:val="1"/>
+      <w:numFmt w:val="lowerRoman"/>
+      <w:lvlText w:val="%9."/>
+      <w:lvlJc w:val="right"/>
+      <w:pPr>
+        <w:ind w:left="6480" w:hanging="180"/>
+      </w:pPr>
+    </w:lvl>
+  </w:abstractNum>
+  <w:abstractNum w:abstractNumId="10">
     <w:nsid w:val="59F25916"/>
     <w:multiLevelType w:val="hybridMultilevel"/>
     <w:tmpl w:val="EFC2A4AE"/>
@@ -3258,7 +3658,7 @@
       </w:rPr>
     </w:lvl>
   </w:abstractNum>
-  <w:abstractNum w:abstractNumId="9">
+  <w:abstractNum w:abstractNumId="11">
     <w:nsid w:val="5B35507B"/>
     <w:multiLevelType w:val="hybridMultilevel"/>
     <w:tmpl w:val="99606EE2"/>
@@ -3371,7 +3771,7 @@
       </w:rPr>
     </w:lvl>
   </w:abstractNum>
-  <w:abstractNum w:abstractNumId="10">
+  <w:abstractNum w:abstractNumId="12">
     <w:nsid w:val="67D65721"/>
     <w:multiLevelType w:val="hybridMultilevel"/>
     <w:tmpl w:val="AB429F18"/>
@@ -3484,7 +3884,7 @@
       </w:rPr>
     </w:lvl>
   </w:abstractNum>
-  <w:abstractNum w:abstractNumId="11">
+  <w:abstractNum w:abstractNumId="13">
     <w:nsid w:val="729E7258"/>
     <w:multiLevelType w:val="hybridMultilevel"/>
     <w:tmpl w:val="DAC8BE76"/>
@@ -3610,28 +4010,34 @@
     <w:abstractNumId w:val="0"/>
   </w:num>
   <w:num w:numId="5">
-    <w:abstractNumId w:val="8"/>
+    <w:abstractNumId w:val="10"/>
   </w:num>
   <w:num w:numId="6">
-    <w:abstractNumId w:val="6"/>
+    <w:abstractNumId w:val="7"/>
   </w:num>
   <w:num w:numId="7">
     <w:abstractNumId w:val="2"/>
   </w:num>
   <w:num w:numId="8">
-    <w:abstractNumId w:val="7"/>
+    <w:abstractNumId w:val="8"/>
   </w:num>
   <w:num w:numId="9">
     <w:abstractNumId w:val="1"/>
   </w:num>
   <w:num w:numId="10">
+    <w:abstractNumId w:val="11"/>
+  </w:num>
+  <w:num w:numId="11">
+    <w:abstractNumId w:val="12"/>
+  </w:num>
+  <w:num w:numId="12">
+    <w:abstractNumId w:val="13"/>
+  </w:num>
+  <w:num w:numId="13">
     <w:abstractNumId w:val="9"/>
   </w:num>
-  <w:num w:numId="11">
-    <w:abstractNumId w:val="10"/>
-  </w:num>
-  <w:num w:numId="12">
-    <w:abstractNumId w:val="11"/>
+  <w:num w:numId="14">
+    <w:abstractNumId w:val="6"/>
   </w:num>
 </w:numbering>
 </file>
@@ -4519,7 +4925,7 @@
   <a:extraClrSchemeLst/>
   <a:extLst>
     <a:ext uri="{05A4C25C-085E-4340-85A3-A5531E510DB2}">
-      <thm15:themeFamily xmlns="" xmlns:thm15="http://schemas.microsoft.com/office/thememl/2012/main" name="Office Theme" id="{62F939B6-93AF-4DB8-9C6B-D6C7DFDC589F}" vid="{4A3C46E8-61CC-4603-A589-7422A47A8E4A}"/>
+      <thm15:themeFamily xmlns:thm15="http://schemas.microsoft.com/office/thememl/2012/main" xmlns="" name="Office Theme" id="{62F939B6-93AF-4DB8-9C6B-D6C7DFDC589F}" vid="{4A3C46E8-61CC-4603-A589-7422A47A8E4A}"/>
     </a:ext>
   </a:extLst>
 </a:theme>

</xml_diff>